<commit_message>
Seccion 32 - String y juego de caracteres
</commit_message>
<xml_diff>
--- a/Apuntes/notas seccion 29.docx
+++ b/Apuntes/notas seccion 29.docx
@@ -181,6 +181,7 @@
         <w:t xml:space="preserve"> pueden declararse los números sobre cierta base, indicando la misma como segundo parámetro, instanciando la clase </w:t>
       </w:r>
       <w:proofErr w:type="spellStart"/>
+      <w:proofErr w:type="gramStart"/>
       <w:r>
         <w:rPr>
           <w:b/>
@@ -200,7 +201,18 @@
           <w:szCs w:val="24"/>
           <w:lang w:val="es-ES"/>
         </w:rPr>
-        <w:t>()</w:t>
+        <w:t>(</w:t>
+      </w:r>
+      <w:proofErr w:type="gramEnd"/>
+      <w:r>
+        <w:rPr>
+          <w:b/>
+          <w:bCs/>
+          <w:sz w:val="24"/>
+          <w:szCs w:val="24"/>
+          <w:lang w:val="es-ES"/>
+        </w:rPr>
+        <w:t>)</w:t>
       </w:r>
     </w:p>
     <w:p>
@@ -218,6 +230,7 @@
         <w:t xml:space="preserve">b = </w:t>
       </w:r>
       <w:proofErr w:type="spellStart"/>
+      <w:proofErr w:type="gramStart"/>
       <w:r>
         <w:rPr>
           <w:color w:val="8888C6"/>
@@ -231,6 +244,7 @@
         </w:rPr>
         <w:t>(</w:t>
       </w:r>
+      <w:proofErr w:type="gramEnd"/>
       <w:r>
         <w:rPr>
           <w:color w:val="6A8759"/>
@@ -551,13 +565,23 @@
           <w:lang w:val="es-ES"/>
         </w:rPr>
       </w:pPr>
-      <w:r>
-        <w:rPr>
-          <w:sz w:val="24"/>
-          <w:szCs w:val="24"/>
-          <w:lang w:val="es-ES"/>
-        </w:rPr>
-        <w:t>Además puedo trabajar con notación científica:</w:t>
+      <w:proofErr w:type="gramStart"/>
+      <w:r>
+        <w:rPr>
+          <w:sz w:val="24"/>
+          <w:szCs w:val="24"/>
+          <w:lang w:val="es-ES"/>
+        </w:rPr>
+        <w:t>Además</w:t>
+      </w:r>
+      <w:proofErr w:type="gramEnd"/>
+      <w:r>
+        <w:rPr>
+          <w:sz w:val="24"/>
+          <w:szCs w:val="24"/>
+          <w:lang w:val="es-ES"/>
+        </w:rPr>
+        <w:t xml:space="preserve"> puedo trabajar con notación científica:</w:t>
       </w:r>
     </w:p>
     <w:p>
@@ -1280,6 +1304,7 @@
         <w:t>(</w:t>
       </w:r>
       <w:proofErr w:type="spellStart"/>
+      <w:proofErr w:type="gramStart"/>
       <w:r>
         <w:rPr>
           <w:rFonts w:ascii="Courier New" w:eastAsia="Times New Roman" w:hAnsi="Courier New" w:cs="Courier New"/>
@@ -1291,6 +1316,7 @@
         <w:t>math.isinf</w:t>
       </w:r>
       <w:proofErr w:type="spellEnd"/>
+      <w:proofErr w:type="gramEnd"/>
       <w:r>
         <w:rPr>
           <w:rFonts w:ascii="Courier New" w:eastAsia="Times New Roman" w:hAnsi="Courier New" w:cs="Courier New"/>
@@ -2022,6 +2048,7 @@
         <w:t>en los demás casos.</w:t>
       </w:r>
     </w:p>
+    <w:p/>
     <w:sectPr>
       <w:pgSz w:w="11906" w:h="16838"/>
       <w:pgMar w:top="1417" w:right="1701" w:bottom="1417" w:left="1701" w:header="708" w:footer="708" w:gutter="0"/>

</xml_diff>